<commit_message>
chỉnh sửa noi dung
</commit_message>
<xml_diff>
--- a/Document/Week 2(28-3).docx
+++ b/Document/Week 2(28-3).docx
@@ -889,16 +889,7 @@
                 <w:sz w:val="24"/>
                 <w:szCs w:val="24"/>
               </w:rPr>
-              <w:t xml:space="preserve">Sau khi nhóm 29 làm xong giao diện,lấy bài đó về thiết kế 3layer và các class liên quan. </w:t>
-            </w:r>
-            <w:r>
-              <w:rPr>
-                <w:rFonts w:asciiTheme="majorHAnsi" w:hAnsiTheme="majorHAnsi" w:cstheme="majorHAnsi"/>
-                <w:noProof/>
-                <w:sz w:val="24"/>
-                <w:szCs w:val="24"/>
-              </w:rPr>
-              <w:t>Nhớ là lấy diagram ra thiết kế nha,đừng tạo từng class thủ công.</w:t>
+              <w:t>Sau khi nhóm 29 làm xong giao diện,lấy bài đó về thiết kế 3layer và các class liên quan. Nhớ là lấy diagram ra thiết kế nha,đừng tạo từng class thủ công.</w:t>
             </w:r>
           </w:p>
         </w:tc>
@@ -924,25 +915,7 @@
                 <w:sz w:val="24"/>
                 <w:szCs w:val="24"/>
               </w:rPr>
-              <w:t xml:space="preserve">23h00 </w:t>
-            </w:r>
-            <w:r>
-              <w:rPr>
-                <w:rFonts w:asciiTheme="majorHAnsi" w:hAnsiTheme="majorHAnsi" w:cstheme="majorHAnsi"/>
-                <w:noProof/>
-                <w:sz w:val="24"/>
-                <w:szCs w:val="24"/>
-              </w:rPr>
-              <w:t>01/04</w:t>
-            </w:r>
-            <w:r>
-              <w:rPr>
-                <w:rFonts w:asciiTheme="majorHAnsi" w:hAnsiTheme="majorHAnsi" w:cstheme="majorHAnsi"/>
-                <w:noProof/>
-                <w:sz w:val="24"/>
-                <w:szCs w:val="24"/>
-              </w:rPr>
-              <w:t>/2011</w:t>
+              <w:t>23h00 01/04/2011</w:t>
             </w:r>
           </w:p>
         </w:tc>
@@ -1380,25 +1353,7 @@
                 <w:sz w:val="24"/>
                 <w:szCs w:val="24"/>
               </w:rPr>
-              <w:t>23h00 0</w:t>
-            </w:r>
-            <w:r>
-              <w:rPr>
-                <w:rFonts w:asciiTheme="majorHAnsi" w:hAnsiTheme="majorHAnsi" w:cstheme="majorHAnsi"/>
-                <w:noProof/>
-                <w:sz w:val="24"/>
-                <w:szCs w:val="24"/>
-              </w:rPr>
-              <w:t>2</w:t>
-            </w:r>
-            <w:r>
-              <w:rPr>
-                <w:rFonts w:asciiTheme="majorHAnsi" w:hAnsiTheme="majorHAnsi" w:cstheme="majorHAnsi"/>
-                <w:noProof/>
-                <w:sz w:val="24"/>
-                <w:szCs w:val="24"/>
-              </w:rPr>
-              <w:t>/04/2011</w:t>
+              <w:t>23h00 02/04/2011</w:t>
             </w:r>
           </w:p>
         </w:tc>
@@ -1486,8 +1441,18 @@
                 <w:noProof/>
                 <w:sz w:val="24"/>
                 <w:szCs w:val="24"/>
-              </w:rPr>
-              <w:t xml:space="preserve">23h00 </w:t>
+                <w:lang w:val="en-US"/>
+              </w:rPr>
+              <w:t>12</w:t>
+            </w:r>
+            <w:r>
+              <w:rPr>
+                <w:rFonts w:asciiTheme="majorHAnsi" w:hAnsiTheme="majorHAnsi" w:cstheme="majorHAnsi"/>
+                <w:noProof/>
+                <w:sz w:val="24"/>
+                <w:szCs w:val="24"/>
+              </w:rPr>
+              <w:t xml:space="preserve">h00 </w:t>
             </w:r>
             <w:r>
               <w:rPr>
@@ -1497,7 +1462,26 @@
                 <w:szCs w:val="24"/>
               </w:rPr>
               <w:lastRenderedPageBreak/>
-              <w:t>02/04/2011</w:t>
+              <w:t>0</w:t>
+            </w:r>
+            <w:r>
+              <w:rPr>
+                <w:rFonts w:asciiTheme="majorHAnsi" w:hAnsiTheme="majorHAnsi" w:cstheme="majorHAnsi"/>
+                <w:noProof/>
+                <w:sz w:val="24"/>
+                <w:szCs w:val="24"/>
+                <w:lang w:val="en-US"/>
+              </w:rPr>
+              <w:t>3</w:t>
+            </w:r>
+            <w:r>
+              <w:rPr>
+                <w:rFonts w:asciiTheme="majorHAnsi" w:hAnsiTheme="majorHAnsi" w:cstheme="majorHAnsi"/>
+                <w:noProof/>
+                <w:sz w:val="24"/>
+                <w:szCs w:val="24"/>
+              </w:rPr>
+              <w:t>/04/2011</w:t>
             </w:r>
           </w:p>
         </w:tc>
@@ -1597,7 +1581,28 @@
                 <w:sz w:val="24"/>
                 <w:szCs w:val="24"/>
               </w:rPr>
-              <w:t>h 02/04/2011</w:t>
+              <w:t>h 0</w:t>
+            </w:r>
+            <w:r>
+              <w:rPr>
+                <w:rFonts w:asciiTheme="majorHAnsi" w:hAnsiTheme="majorHAnsi" w:cstheme="majorHAnsi"/>
+                <w:noProof/>
+                <w:sz w:val="24"/>
+                <w:szCs w:val="24"/>
+                <w:lang w:val="en-US"/>
+              </w:rPr>
+              <w:t>1</w:t>
+            </w:r>
+            <w:bookmarkStart w:id="0" w:name="_GoBack"/>
+            <w:bookmarkEnd w:id="0"/>
+            <w:r>
+              <w:rPr>
+                <w:rFonts w:asciiTheme="majorHAnsi" w:hAnsiTheme="majorHAnsi" w:cstheme="majorHAnsi"/>
+                <w:noProof/>
+                <w:sz w:val="24"/>
+                <w:szCs w:val="24"/>
+              </w:rPr>
+              <w:t>/04/2011</w:t>
             </w:r>
           </w:p>
         </w:tc>
@@ -2503,8 +2508,6 @@
         </w:rPr>
         <w:t>,mục đíc sử dụng…</w:t>
       </w:r>
-      <w:bookmarkStart w:id="0" w:name="_GoBack"/>
-      <w:bookmarkEnd w:id="0"/>
       <w:r>
         <w:rPr>
           <w:noProof/>

</xml_diff>